<commit_message>
update Windows Service authority manual
</commit_message>
<xml_diff>
--- a/ユーザー操作/Authority problem for accessing network drive with a Windows Service.docx
+++ b/ユーザー操作/Authority problem for accessing network drive with a Windows Service.docx
@@ -4,6 +4,9 @@
   <w:body>
     <w:p/>
     <w:p>
+      <w:pPr>
+        <w:pStyle w:val="a3"/>
+      </w:pPr>
       <w:r>
         <w:rPr>
           <w:rFonts w:hint="eastAsia"/>
@@ -13,16 +16,96 @@
       <w:r>
         <w:t>problem for accessing network drive with a Windows Service</w:t>
       </w:r>
-    </w:p>
-    <w:p/>
+      <w:bookmarkStart w:id="0" w:name="_GoBack"/>
+      <w:bookmarkEnd w:id="0"/>
+    </w:p>
     <w:p>
       <w:pPr>
         <w:rPr>
-          <w:rFonts w:hint="eastAsia"/>
+          <w:sz w:val="14"/>
+          <w:szCs w:val="16"/>
         </w:rPr>
       </w:pPr>
       <w:r>
         <w:rPr>
+          <w:rFonts w:ascii="メイリオ" w:eastAsia="メイリオ" w:hAnsi="メイリオ" w:hint="eastAsia"/>
+          <w:b/>
+          <w:bCs/>
+          <w:color w:val="000000"/>
+          <w:sz w:val="22"/>
+          <w:shd w:val="clear" w:color="auto" w:fill="FFFFFF"/>
+        </w:rPr>
+        <w:t>Windowsのサービスで使用される「System」「Local Service」「Network Service」アカウントとは？</w:t>
+      </w:r>
+    </w:p>
+    <w:p>
+      <w:hyperlink r:id="rId9" w:history="1">
+        <w:r>
+          <w:rPr>
+            <w:rStyle w:val="a9"/>
+          </w:rPr>
+          <w:t>https://www.atmarkit.co.jp/ait/articles/0905/08/news095.html</w:t>
+        </w:r>
+      </w:hyperlink>
+    </w:p>
+    <w:p>
+      <w:r>
+        <w:rPr>
+          <w:noProof/>
+        </w:rPr>
+        <w:drawing>
+          <wp:inline distT="0" distB="0" distL="0" distR="0" wp14:anchorId="5D662A22" wp14:editId="34719B98">
+            <wp:extent cx="5399405" cy="3328035"/>
+            <wp:effectExtent l="0" t="0" r="0" b="5715"/>
+            <wp:docPr id="1" name="図 1"/>
+            <wp:cNvGraphicFramePr>
+              <a:graphicFrameLocks xmlns:a="http://schemas.openxmlformats.org/drawingml/2006/main" noChangeAspect="1"/>
+            </wp:cNvGraphicFramePr>
+            <a:graphic xmlns:a="http://schemas.openxmlformats.org/drawingml/2006/main">
+              <a:graphicData uri="http://schemas.openxmlformats.org/drawingml/2006/picture">
+                <pic:pic xmlns:pic="http://schemas.openxmlformats.org/drawingml/2006/picture">
+                  <pic:nvPicPr>
+                    <pic:cNvPr id="0" name="Picture 1"/>
+                    <pic:cNvPicPr>
+                      <a:picLocks noChangeAspect="1" noChangeArrowheads="1"/>
+                    </pic:cNvPicPr>
+                  </pic:nvPicPr>
+                  <pic:blipFill>
+                    <a:blip r:embed="rId10">
+                      <a:extLst>
+                        <a:ext uri="{28A0092B-C50C-407E-A947-70E740481C1C}">
+                          <a14:useLocalDpi xmlns:a14="http://schemas.microsoft.com/office/drawing/2010/main" val="0"/>
+                        </a:ext>
+                      </a:extLst>
+                    </a:blip>
+                    <a:srcRect/>
+                    <a:stretch>
+                      <a:fillRect/>
+                    </a:stretch>
+                  </pic:blipFill>
+                  <pic:spPr bwMode="auto">
+                    <a:xfrm>
+                      <a:off x="0" y="0"/>
+                      <a:ext cx="5399405" cy="3328035"/>
+                    </a:xfrm>
+                    <a:prstGeom prst="rect">
+                      <a:avLst/>
+                    </a:prstGeom>
+                    <a:noFill/>
+                    <a:ln>
+                      <a:noFill/>
+                    </a:ln>
+                  </pic:spPr>
+                </pic:pic>
+              </a:graphicData>
+            </a:graphic>
+          </wp:inline>
+        </w:drawing>
+      </w:r>
+    </w:p>
+    <w:p>
+      <w:r>
+        <w:rPr>
           <w:rFonts w:hint="eastAsia"/>
         </w:rPr>
         <w:t>I</w:t>
@@ -32,16 +115,12 @@
       </w:r>
     </w:p>
     <w:p>
-      <w:pPr>
-        <w:rPr>
-          <w:rFonts w:hint="eastAsia"/>
-        </w:rPr>
-      </w:pPr>
       <w:r>
         <w:rPr>
           <w:rFonts w:hint="eastAsia"/>
           <w:noProof/>
         </w:rPr>
+        <w:lastRenderedPageBreak/>
         <w:drawing>
           <wp:inline distT="0" distB="0" distL="0" distR="0" wp14:anchorId="0E594F5C" wp14:editId="660CC386">
             <wp:extent cx="5391150" cy="2763520"/>
@@ -60,7 +139,7 @@
                     </pic:cNvPicPr>
                   </pic:nvPicPr>
                   <pic:blipFill>
-                    <a:blip r:embed="rId7">
+                    <a:blip r:embed="rId11">
                       <a:extLst>
                         <a:ext uri="{28A0092B-C50C-407E-A947-70E740481C1C}">
                           <a14:useLocalDpi xmlns:a14="http://schemas.microsoft.com/office/drawing/2010/main" val="0"/>
@@ -91,8 +170,496 @@
           </wp:inline>
         </w:drawing>
       </w:r>
-      <w:bookmarkStart w:id="0" w:name="_GoBack"/>
-      <w:bookmarkEnd w:id="0"/>
+    </w:p>
+    <w:p/>
+    <w:p>
+      <w:r>
+        <w:rPr>
+          <w:rFonts w:hint="eastAsia"/>
+        </w:rPr>
+        <w:t>Use “User” to replace “</w:t>
+      </w:r>
+      <w:proofErr w:type="spellStart"/>
+      <w:r>
+        <w:rPr>
+          <w:rFonts w:hint="eastAsia"/>
+        </w:rPr>
+        <w:t>LocalSystem</w:t>
+      </w:r>
+      <w:proofErr w:type="spellEnd"/>
+      <w:r>
+        <w:rPr>
+          <w:rFonts w:hint="eastAsia"/>
+        </w:rPr>
+        <w:t xml:space="preserve">” for the Account setting of the </w:t>
+      </w:r>
+      <w:proofErr w:type="spellStart"/>
+      <w:r>
+        <w:rPr>
+          <w:rFonts w:hint="eastAsia"/>
+        </w:rPr>
+        <w:t>AutoCompressorWindowsService</w:t>
+      </w:r>
+      <w:proofErr w:type="spellEnd"/>
+      <w:r>
+        <w:rPr>
+          <w:rFonts w:hint="eastAsia"/>
+        </w:rPr>
+        <w:t>.</w:t>
+      </w:r>
+    </w:p>
+    <w:p>
+      <w:r>
+        <w:rPr>
+          <w:rFonts w:hint="eastAsia"/>
+        </w:rPr>
+        <w:t xml:space="preserve">I used my company account, KNK\KNK09087 and my company password for the “User” account when installing the </w:t>
+      </w:r>
+      <w:proofErr w:type="spellStart"/>
+      <w:r>
+        <w:rPr>
+          <w:rFonts w:hint="eastAsia"/>
+        </w:rPr>
+        <w:t>AutoCompressorWindowsService</w:t>
+      </w:r>
+      <w:proofErr w:type="spellEnd"/>
+      <w:r>
+        <w:rPr>
+          <w:rFonts w:hint="eastAsia"/>
+        </w:rPr>
+        <w:t>.</w:t>
+      </w:r>
+    </w:p>
+    <w:p>
+      <w:r>
+        <w:rPr>
+          <w:rFonts w:hint="eastAsia"/>
+        </w:rPr>
+        <w:t>It can access the folders on the NAS now. Because my company account, KNK\KNK09087 is allowed to access the files on NAS.</w:t>
+      </w:r>
+    </w:p>
+    <w:p/>
+    <w:p>
+      <w:r>
+        <w:rPr>
+          <w:rFonts w:hint="eastAsia"/>
+          <w:noProof/>
+        </w:rPr>
+        <w:drawing>
+          <wp:inline distT="0" distB="0" distL="0" distR="0" wp14:anchorId="04B90303" wp14:editId="7202B39D">
+            <wp:extent cx="5397500" cy="1930400"/>
+            <wp:effectExtent l="0" t="0" r="0" b="0"/>
+            <wp:docPr id="2" name="図 2"/>
+            <wp:cNvGraphicFramePr>
+              <a:graphicFrameLocks xmlns:a="http://schemas.openxmlformats.org/drawingml/2006/main" noChangeAspect="1"/>
+            </wp:cNvGraphicFramePr>
+            <a:graphic xmlns:a="http://schemas.openxmlformats.org/drawingml/2006/main">
+              <a:graphicData uri="http://schemas.openxmlformats.org/drawingml/2006/picture">
+                <pic:pic xmlns:pic="http://schemas.openxmlformats.org/drawingml/2006/picture">
+                  <pic:nvPicPr>
+                    <pic:cNvPr id="0" name="Picture 6"/>
+                    <pic:cNvPicPr>
+                      <a:picLocks noChangeAspect="1" noChangeArrowheads="1"/>
+                    </pic:cNvPicPr>
+                  </pic:nvPicPr>
+                  <pic:blipFill>
+                    <a:blip r:embed="rId12" cstate="print">
+                      <a:extLst>
+                        <a:ext uri="{28A0092B-C50C-407E-A947-70E740481C1C}">
+                          <a14:useLocalDpi xmlns:a14="http://schemas.microsoft.com/office/drawing/2010/main" val="0"/>
+                        </a:ext>
+                      </a:extLst>
+                    </a:blip>
+                    <a:srcRect/>
+                    <a:stretch>
+                      <a:fillRect/>
+                    </a:stretch>
+                  </pic:blipFill>
+                  <pic:spPr bwMode="auto">
+                    <a:xfrm>
+                      <a:off x="0" y="0"/>
+                      <a:ext cx="5397500" cy="1930400"/>
+                    </a:xfrm>
+                    <a:prstGeom prst="rect">
+                      <a:avLst/>
+                    </a:prstGeom>
+                    <a:noFill/>
+                    <a:ln>
+                      <a:noFill/>
+                    </a:ln>
+                  </pic:spPr>
+                </pic:pic>
+              </a:graphicData>
+            </a:graphic>
+          </wp:inline>
+        </w:drawing>
+      </w:r>
+    </w:p>
+    <w:p/>
+    <w:p>
+      <w:pPr>
+        <w:pStyle w:val="a3"/>
+      </w:pPr>
+      <w:r>
+        <w:rPr>
+          <w:rFonts w:hint="eastAsia"/>
+        </w:rPr>
+        <w:t>The way of setting the Account Setting of a Windows Service</w:t>
+      </w:r>
+      <w:r>
+        <w:t xml:space="preserve"> to “User”</w:t>
+      </w:r>
+      <w:r>
+        <w:rPr>
+          <w:rFonts w:hint="eastAsia"/>
+        </w:rPr>
+        <w:t>:</w:t>
+      </w:r>
+    </w:p>
+    <w:p>
+      <w:r>
+        <w:rPr>
+          <w:rFonts w:hint="eastAsia"/>
+        </w:rPr>
+        <w:lastRenderedPageBreak/>
+        <w:t xml:space="preserve">Step1 </w:t>
+      </w:r>
+      <w:r>
+        <w:rPr>
+          <w:rFonts w:hint="eastAsia"/>
+        </w:rPr>
+        <w:t xml:space="preserve">Double click the </w:t>
+      </w:r>
+      <w:proofErr w:type="spellStart"/>
+      <w:r>
+        <w:rPr>
+          <w:rFonts w:hint="eastAsia"/>
+        </w:rPr>
+        <w:t>ProjectInstaller.cs</w:t>
+      </w:r>
+      <w:proofErr w:type="spellEnd"/>
+      <w:r>
+        <w:t xml:space="preserve"> in the </w:t>
+      </w:r>
+      <w:proofErr w:type="spellStart"/>
+      <w:r>
+        <w:t>AutoCompressorWindowsService</w:t>
+      </w:r>
+      <w:proofErr w:type="spellEnd"/>
+      <w:r>
+        <w:t>,</w:t>
+      </w:r>
+      <w:r>
+        <w:t xml:space="preserve"> </w:t>
+      </w:r>
+      <w:r>
+        <w:rPr>
+          <w:rFonts w:hint="eastAsia"/>
+        </w:rPr>
+        <w:t>w</w:t>
+      </w:r>
+      <w:r>
+        <w:t>hich</w:t>
+      </w:r>
+      <w:r>
+        <w:t xml:space="preserve"> </w:t>
+      </w:r>
+      <w:r>
+        <w:t xml:space="preserve">is created </w:t>
+      </w:r>
+      <w:r>
+        <w:t xml:space="preserve">automatically </w:t>
+      </w:r>
+      <w:r>
+        <w:t xml:space="preserve">when </w:t>
+      </w:r>
+      <w:r>
+        <w:t xml:space="preserve">the </w:t>
+      </w:r>
+      <w:r>
+        <w:rPr>
+          <w:rFonts w:hint="eastAsia"/>
+        </w:rPr>
+        <w:t>Windows Service</w:t>
+      </w:r>
+      <w:r>
+        <w:t xml:space="preserve"> is created.</w:t>
+      </w:r>
+    </w:p>
+    <w:p/>
+    <w:p>
+      <w:r>
+        <w:rPr>
+          <w:rFonts w:hint="eastAsia"/>
+        </w:rPr>
+        <w:t>S</w:t>
+      </w:r>
+      <w:r>
+        <w:t xml:space="preserve">tep2 Double click </w:t>
+      </w:r>
+      <w:r>
+        <w:t xml:space="preserve">the icon of serviceProcessInstaller1 on the </w:t>
+      </w:r>
+      <w:r>
+        <w:t>left</w:t>
+      </w:r>
+    </w:p>
+    <w:p/>
+    <w:p>
+      <w:r>
+        <w:rPr>
+          <w:rFonts w:hint="eastAsia"/>
+        </w:rPr>
+        <w:t>S</w:t>
+      </w:r>
+      <w:r>
+        <w:t xml:space="preserve">tep3 </w:t>
+      </w:r>
+      <w:r>
+        <w:t xml:space="preserve">Set </w:t>
+      </w:r>
+      <w:r>
+        <w:rPr>
+          <w:rFonts w:hint="eastAsia"/>
+        </w:rPr>
+        <w:t>P</w:t>
+      </w:r>
+      <w:r>
+        <w:t>roperty/Account</w:t>
+      </w:r>
+      <w:r>
+        <w:t xml:space="preserve"> to “User”</w:t>
+      </w:r>
+    </w:p>
+    <w:p>
+      <w:r>
+        <w:rPr>
+          <w:noProof/>
+          <w:sz w:val="22"/>
+        </w:rPr>
+        <w:drawing>
+          <wp:inline distT="0" distB="0" distL="0" distR="0" wp14:anchorId="7CFE561E" wp14:editId="4FDDAEC6">
+            <wp:extent cx="5400040" cy="3037840"/>
+            <wp:effectExtent l="0" t="0" r="0" b="0"/>
+            <wp:docPr id="4" name="図 4"/>
+            <wp:cNvGraphicFramePr>
+              <a:graphicFrameLocks xmlns:a="http://schemas.openxmlformats.org/drawingml/2006/main" noChangeAspect="1"/>
+            </wp:cNvGraphicFramePr>
+            <a:graphic xmlns:a="http://schemas.openxmlformats.org/drawingml/2006/main">
+              <a:graphicData uri="http://schemas.openxmlformats.org/drawingml/2006/picture">
+                <pic:pic xmlns:pic="http://schemas.openxmlformats.org/drawingml/2006/picture">
+                  <pic:nvPicPr>
+                    <pic:cNvPr id="0" name="Picture 7"/>
+                    <pic:cNvPicPr>
+                      <a:picLocks noChangeAspect="1" noChangeArrowheads="1"/>
+                    </pic:cNvPicPr>
+                  </pic:nvPicPr>
+                  <pic:blipFill>
+                    <a:blip r:embed="rId13" r:link="rId14" cstate="print">
+                      <a:extLst>
+                        <a:ext uri="{28A0092B-C50C-407E-A947-70E740481C1C}">
+                          <a14:useLocalDpi xmlns:a14="http://schemas.microsoft.com/office/drawing/2010/main" val="0"/>
+                        </a:ext>
+                      </a:extLst>
+                    </a:blip>
+                    <a:srcRect/>
+                    <a:stretch>
+                      <a:fillRect/>
+                    </a:stretch>
+                  </pic:blipFill>
+                  <pic:spPr bwMode="auto">
+                    <a:xfrm>
+                      <a:off x="0" y="0"/>
+                      <a:ext cx="5400040" cy="3037840"/>
+                    </a:xfrm>
+                    <a:prstGeom prst="rect">
+                      <a:avLst/>
+                    </a:prstGeom>
+                    <a:noFill/>
+                    <a:ln>
+                      <a:noFill/>
+                    </a:ln>
+                  </pic:spPr>
+                </pic:pic>
+              </a:graphicData>
+            </a:graphic>
+          </wp:inline>
+        </w:drawing>
+      </w:r>
+    </w:p>
+    <w:p/>
+    <w:p>
+      <w:pPr>
+        <w:pStyle w:val="a3"/>
+      </w:pPr>
+      <w:r>
+        <w:rPr>
+          <w:rFonts w:hint="eastAsia"/>
+        </w:rPr>
+        <w:t xml:space="preserve">The way of </w:t>
+      </w:r>
+      <w:r>
+        <w:t>installing</w:t>
+      </w:r>
+      <w:r>
+        <w:rPr>
+          <w:rFonts w:hint="eastAsia"/>
+        </w:rPr>
+        <w:t xml:space="preserve"> a Windows Service</w:t>
+      </w:r>
+      <w:r>
+        <w:t xml:space="preserve"> whose account is set to be “User”</w:t>
+      </w:r>
+      <w:r>
+        <w:rPr>
+          <w:rFonts w:hint="eastAsia"/>
+        </w:rPr>
+        <w:t>:</w:t>
+      </w:r>
+    </w:p>
+    <w:p>
+      <w:r>
+        <w:t xml:space="preserve">Step1 Install </w:t>
+      </w:r>
+      <w:r>
+        <w:t xml:space="preserve">the </w:t>
+      </w:r>
+      <w:proofErr w:type="spellStart"/>
+      <w:r>
+        <w:t>AutoCompressorWindowsService</w:t>
+      </w:r>
+      <w:proofErr w:type="spellEnd"/>
+      <w:r>
+        <w:t xml:space="preserve"> by </w:t>
+      </w:r>
+      <w:r>
+        <w:t xml:space="preserve">right </w:t>
+      </w:r>
+      <w:r>
+        <w:t xml:space="preserve">clicking </w:t>
+      </w:r>
+      <w:proofErr w:type="spellStart"/>
+      <w:r>
+        <w:t>AutoCompressorWindowsService</w:t>
+      </w:r>
+      <w:proofErr w:type="spellEnd"/>
+      <w:r>
+        <w:t>\ユーザー操作</w:t>
+      </w:r>
+      <w:r>
+        <w:t>\</w:t>
+      </w:r>
+      <w:r>
+        <w:t xml:space="preserve"> Install-AutoFolderCompressorWS</w:t>
+      </w:r>
+      <w:r>
+        <w:t>.</w:t>
+      </w:r>
+      <w:r>
+        <w:t>bat</w:t>
+      </w:r>
+      <w:r>
+        <w:t xml:space="preserve">, and select </w:t>
+      </w:r>
+      <w:r>
+        <w:rPr>
+          <w:rFonts w:hint="eastAsia"/>
+        </w:rPr>
+        <w:t>管理者として実行</w:t>
+      </w:r>
+    </w:p>
+    <w:p/>
+    <w:p>
+      <w:r>
+        <w:rPr>
+          <w:rFonts w:hint="eastAsia"/>
+        </w:rPr>
+        <w:t>S</w:t>
+      </w:r>
+      <w:r>
+        <w:t xml:space="preserve">tep2 Fill in the user account </w:t>
+      </w:r>
+      <w:r>
+        <w:t>and password of the</w:t>
+      </w:r>
+      <w:r>
+        <w:rPr>
+          <w:rFonts w:hint="eastAsia"/>
+        </w:rPr>
+        <w:t xml:space="preserve"> </w:t>
+      </w:r>
+      <w:r>
+        <w:rPr>
+          <w:rFonts w:hint="eastAsia"/>
+        </w:rPr>
+        <w:t>管理者o</w:t>
+      </w:r>
+      <w:r>
+        <w:t>f the PC</w:t>
+      </w:r>
+      <w:r>
+        <w:t xml:space="preserve"> </w:t>
+      </w:r>
+      <w:r>
+        <w:t>on the pop-up message box.</w:t>
+      </w:r>
+    </w:p>
+    <w:p>
+      <w:r>
+        <w:rPr>
+          <w:noProof/>
+          <w:sz w:val="22"/>
+        </w:rPr>
+        <w:lastRenderedPageBreak/>
+        <w:drawing>
+          <wp:inline distT="0" distB="0" distL="0" distR="0" wp14:anchorId="1CA390AA" wp14:editId="48674420">
+            <wp:extent cx="5400040" cy="3413125"/>
+            <wp:effectExtent l="0" t="0" r="0" b="0"/>
+            <wp:docPr id="5" name="図 5" descr="cid:image006.jpg@01D5D5E6.27651CF0"/>
+            <wp:cNvGraphicFramePr>
+              <a:graphicFrameLocks xmlns:a="http://schemas.openxmlformats.org/drawingml/2006/main" noChangeAspect="1"/>
+            </wp:cNvGraphicFramePr>
+            <a:graphic xmlns:a="http://schemas.openxmlformats.org/drawingml/2006/main">
+              <a:graphicData uri="http://schemas.openxmlformats.org/drawingml/2006/picture">
+                <pic:pic xmlns:pic="http://schemas.openxmlformats.org/drawingml/2006/picture">
+                  <pic:nvPicPr>
+                    <pic:cNvPr id="0" name="図 3" descr="cid:image006.jpg@01D5D5E6.27651CF0"/>
+                    <pic:cNvPicPr>
+                      <a:picLocks noChangeAspect="1" noChangeArrowheads="1"/>
+                    </pic:cNvPicPr>
+                  </pic:nvPicPr>
+                  <pic:blipFill>
+                    <a:blip r:embed="rId15" r:link="rId16" cstate="print">
+                      <a:extLst>
+                        <a:ext uri="{28A0092B-C50C-407E-A947-70E740481C1C}">
+                          <a14:useLocalDpi xmlns:a14="http://schemas.microsoft.com/office/drawing/2010/main" val="0"/>
+                        </a:ext>
+                      </a:extLst>
+                    </a:blip>
+                    <a:srcRect/>
+                    <a:stretch>
+                      <a:fillRect/>
+                    </a:stretch>
+                  </pic:blipFill>
+                  <pic:spPr bwMode="auto">
+                    <a:xfrm>
+                      <a:off x="0" y="0"/>
+                      <a:ext cx="5400040" cy="3413125"/>
+                    </a:xfrm>
+                    <a:prstGeom prst="rect">
+                      <a:avLst/>
+                    </a:prstGeom>
+                    <a:noFill/>
+                    <a:ln>
+                      <a:noFill/>
+                    </a:ln>
+                  </pic:spPr>
+                </pic:pic>
+              </a:graphicData>
+            </a:graphic>
+          </wp:inline>
+        </w:drawing>
+      </w:r>
     </w:p>
     <w:sectPr>
       <w:pgSz w:w="11906" w:h="16838"/>
@@ -102,6 +669,44 @@
     </w:sectPr>
   </w:body>
 </w:document>
+</file>
+
+<file path=word/endnotes.xml><?xml version="1.0" encoding="utf-8"?>
+<w:endnotes xmlns:wpc="http://schemas.microsoft.com/office/word/2010/wordprocessingCanvas" xmlns:cx="http://schemas.microsoft.com/office/drawing/2014/chartex" xmlns:cx1="http://schemas.microsoft.com/office/drawing/2015/9/8/chartex" xmlns:cx2="http://schemas.microsoft.com/office/drawing/2015/10/21/chartex" xmlns:cx3="http://schemas.microsoft.com/office/drawing/2016/5/9/chartex" xmlns:cx4="http://schemas.microsoft.com/office/drawing/2016/5/10/chartex" xmlns:cx5="http://schemas.microsoft.com/office/drawing/2016/5/11/chartex" xmlns:cx6="http://schemas.microsoft.com/office/drawing/2016/5/12/chartex" xmlns:cx7="http://schemas.microsoft.com/office/drawing/2016/5/13/chartex" xmlns:cx8="http://schemas.microsoft.com/office/drawing/2016/5/14/chartex" xmlns:mc="http://schemas.openxmlformats.org/markup-compatibility/2006" xmlns:aink="http://schemas.microsoft.com/office/drawing/2016/ink" xmlns:am3d="http://schemas.microsoft.com/office/drawing/2017/model3d" xmlns:o="urn:schemas-microsoft-com:office:office" xmlns:r="http://schemas.openxmlformats.org/officeDocument/2006/relationships" xmlns:m="http://schemas.openxmlformats.org/officeDocument/2006/math" xmlns:v="urn:schemas-microsoft-com:vml" xmlns:wp14="http://schemas.microsoft.com/office/word/2010/wordprocessingDrawing" xmlns:wp="http://schemas.openxmlformats.org/drawingml/2006/wordprocessingDrawing" xmlns:w10="urn:schemas-microsoft-com:office:word" xmlns:w="http://schemas.openxmlformats.org/wordprocessingml/2006/main" xmlns:w14="http://schemas.microsoft.com/office/word/2010/wordml" xmlns:w15="http://schemas.microsoft.com/office/word/2012/wordml" xmlns:w16cid="http://schemas.microsoft.com/office/word/2016/wordml/cid" xmlns:w16se="http://schemas.microsoft.com/office/word/2015/wordml/symex" xmlns:wpg="http://schemas.microsoft.com/office/word/2010/wordprocessingGroup" xmlns:wpi="http://schemas.microsoft.com/office/word/2010/wordprocessingInk" xmlns:wne="http://schemas.microsoft.com/office/word/2006/wordml" xmlns:wps="http://schemas.microsoft.com/office/word/2010/wordprocessingShape" mc:Ignorable="w14 w15 w16se w16cid wp14">
+  <w:endnote w:type="separator" w:id="-1">
+    <w:p>
+      <w:r>
+        <w:separator/>
+      </w:r>
+    </w:p>
+  </w:endnote>
+  <w:endnote w:type="continuationSeparator" w:id="0">
+    <w:p>
+      <w:r>
+        <w:continuationSeparator/>
+      </w:r>
+    </w:p>
+  </w:endnote>
+</w:endnotes>
+</file>
+
+<file path=word/footnotes.xml><?xml version="1.0" encoding="utf-8"?>
+<w:footnotes xmlns:wpc="http://schemas.microsoft.com/office/word/2010/wordprocessingCanvas" xmlns:cx="http://schemas.microsoft.com/office/drawing/2014/chartex" xmlns:cx1="http://schemas.microsoft.com/office/drawing/2015/9/8/chartex" xmlns:cx2="http://schemas.microsoft.com/office/drawing/2015/10/21/chartex" xmlns:cx3="http://schemas.microsoft.com/office/drawing/2016/5/9/chartex" xmlns:cx4="http://schemas.microsoft.com/office/drawing/2016/5/10/chartex" xmlns:cx5="http://schemas.microsoft.com/office/drawing/2016/5/11/chartex" xmlns:cx6="http://schemas.microsoft.com/office/drawing/2016/5/12/chartex" xmlns:cx7="http://schemas.microsoft.com/office/drawing/2016/5/13/chartex" xmlns:cx8="http://schemas.microsoft.com/office/drawing/2016/5/14/chartex" xmlns:mc="http://schemas.openxmlformats.org/markup-compatibility/2006" xmlns:aink="http://schemas.microsoft.com/office/drawing/2016/ink" xmlns:am3d="http://schemas.microsoft.com/office/drawing/2017/model3d" xmlns:o="urn:schemas-microsoft-com:office:office" xmlns:r="http://schemas.openxmlformats.org/officeDocument/2006/relationships" xmlns:m="http://schemas.openxmlformats.org/officeDocument/2006/math" xmlns:v="urn:schemas-microsoft-com:vml" xmlns:wp14="http://schemas.microsoft.com/office/word/2010/wordprocessingDrawing" xmlns:wp="http://schemas.openxmlformats.org/drawingml/2006/wordprocessingDrawing" xmlns:w10="urn:schemas-microsoft-com:office:word" xmlns:w="http://schemas.openxmlformats.org/wordprocessingml/2006/main" xmlns:w14="http://schemas.microsoft.com/office/word/2010/wordml" xmlns:w15="http://schemas.microsoft.com/office/word/2012/wordml" xmlns:w16cid="http://schemas.microsoft.com/office/word/2016/wordml/cid" xmlns:w16se="http://schemas.microsoft.com/office/word/2015/wordml/symex" xmlns:wpg="http://schemas.microsoft.com/office/word/2010/wordprocessingGroup" xmlns:wpi="http://schemas.microsoft.com/office/word/2010/wordprocessingInk" xmlns:wne="http://schemas.microsoft.com/office/word/2006/wordml" xmlns:wps="http://schemas.microsoft.com/office/word/2010/wordprocessingShape" mc:Ignorable="w14 w15 w16se w16cid wp14">
+  <w:footnote w:type="separator" w:id="-1">
+    <w:p>
+      <w:r>
+        <w:separator/>
+      </w:r>
+    </w:p>
+  </w:footnote>
+  <w:footnote w:type="continuationSeparator" w:id="0">
+    <w:p>
+      <w:r>
+        <w:continuationSeparator/>
+      </w:r>
+    </w:p>
+  </w:footnote>
+</w:footnotes>
 </file>
 
 <file path=word/styles.xml><?xml version="1.0" encoding="utf-8"?>
@@ -530,6 +1135,93 @@
     <w:uiPriority w:val="99"/>
     <w:semiHidden/>
     <w:unhideWhenUsed/>
+  </w:style>
+  <w:style w:type="paragraph" w:styleId="a3">
+    <w:name w:val="Title"/>
+    <w:basedOn w:val="a"/>
+    <w:next w:val="a"/>
+    <w:link w:val="a4"/>
+    <w:uiPriority w:val="10"/>
+    <w:qFormat/>
+    <w:rsid w:val="00C3633E"/>
+    <w:pPr>
+      <w:spacing w:before="240" w:after="120"/>
+      <w:jc w:val="center"/>
+      <w:outlineLvl w:val="0"/>
+    </w:pPr>
+    <w:rPr>
+      <w:rFonts w:asciiTheme="majorHAnsi" w:eastAsiaTheme="majorEastAsia" w:hAnsiTheme="majorHAnsi" w:cstheme="majorBidi"/>
+      <w:sz w:val="32"/>
+      <w:szCs w:val="32"/>
+    </w:rPr>
+  </w:style>
+  <w:style w:type="character" w:customStyle="1" w:styleId="a4">
+    <w:name w:val="表題 (文字)"/>
+    <w:basedOn w:val="a0"/>
+    <w:link w:val="a3"/>
+    <w:uiPriority w:val="10"/>
+    <w:rsid w:val="00C3633E"/>
+    <w:rPr>
+      <w:rFonts w:asciiTheme="majorHAnsi" w:eastAsiaTheme="majorEastAsia" w:hAnsiTheme="majorHAnsi" w:cstheme="majorBidi"/>
+      <w:sz w:val="32"/>
+      <w:szCs w:val="32"/>
+    </w:rPr>
+  </w:style>
+  <w:style w:type="paragraph" w:styleId="a5">
+    <w:name w:val="header"/>
+    <w:basedOn w:val="a"/>
+    <w:link w:val="a6"/>
+    <w:uiPriority w:val="99"/>
+    <w:unhideWhenUsed/>
+    <w:rsid w:val="005D2808"/>
+    <w:pPr>
+      <w:tabs>
+        <w:tab w:val="center" w:pos="4252"/>
+        <w:tab w:val="right" w:pos="8504"/>
+      </w:tabs>
+      <w:snapToGrid w:val="0"/>
+    </w:pPr>
+  </w:style>
+  <w:style w:type="character" w:customStyle="1" w:styleId="a6">
+    <w:name w:val="ヘッダー (文字)"/>
+    <w:basedOn w:val="a0"/>
+    <w:link w:val="a5"/>
+    <w:uiPriority w:val="99"/>
+    <w:rsid w:val="005D2808"/>
+  </w:style>
+  <w:style w:type="paragraph" w:styleId="a7">
+    <w:name w:val="footer"/>
+    <w:basedOn w:val="a"/>
+    <w:link w:val="a8"/>
+    <w:uiPriority w:val="99"/>
+    <w:unhideWhenUsed/>
+    <w:rsid w:val="005D2808"/>
+    <w:pPr>
+      <w:tabs>
+        <w:tab w:val="center" w:pos="4252"/>
+        <w:tab w:val="right" w:pos="8504"/>
+      </w:tabs>
+      <w:snapToGrid w:val="0"/>
+    </w:pPr>
+  </w:style>
+  <w:style w:type="character" w:customStyle="1" w:styleId="a8">
+    <w:name w:val="フッター (文字)"/>
+    <w:basedOn w:val="a0"/>
+    <w:link w:val="a7"/>
+    <w:uiPriority w:val="99"/>
+    <w:rsid w:val="005D2808"/>
+  </w:style>
+  <w:style w:type="character" w:styleId="a9">
+    <w:name w:val="Hyperlink"/>
+    <w:basedOn w:val="a0"/>
+    <w:uiPriority w:val="99"/>
+    <w:semiHidden/>
+    <w:unhideWhenUsed/>
+    <w:rsid w:val="005D2808"/>
+    <w:rPr>
+      <w:color w:val="0000FF"/>
+      <w:u w:val="single"/>
+    </w:rPr>
   </w:style>
 </w:styles>
 </file>
@@ -1006,7 +1698,14 @@
 <ds:datastoreItem xmlns:ds="http://schemas.openxmlformats.org/officeDocument/2006/customXml" ds:itemID="{A99A8B15-38EA-4071-8FA2-200390405CB9}">
   <ds:schemaRefs>
     <ds:schemaRef ds:uri="http://schemas.microsoft.com/office/2006/metadata/properties"/>
+    <ds:schemaRef ds:uri="http://www.w3.org/XML/1998/namespace"/>
+    <ds:schemaRef ds:uri="833fa0e1-e744-4a04-b4cf-0dc86aec1634"/>
+    <ds:schemaRef ds:uri="http://purl.org/dc/dcmitype/"/>
+    <ds:schemaRef ds:uri="http://purl.org/dc/terms/"/>
+    <ds:schemaRef ds:uri="http://purl.org/dc/elements/1.1/"/>
+    <ds:schemaRef ds:uri="http://schemas.microsoft.com/office/2006/documentManagement/types"/>
     <ds:schemaRef ds:uri="http://schemas.microsoft.com/office/infopath/2007/PartnerControls"/>
+    <ds:schemaRef ds:uri="http://schemas.openxmlformats.org/package/2006/metadata/core-properties"/>
   </ds:schemaRefs>
 </ds:datastoreItem>
 </file>
</xml_diff>